<commit_message>
Add customer form component for adding customer data
</commit_message>
<xml_diff>
--- a/GroupProject_Workflow_DesignDiagram.docx
+++ b/GroupProject_Workflow_DesignDiagram.docx
@@ -770,19 +770,22 @@
         <w:spacing w:after="0" w:line="240" w:lineRule="auto"/>
         <w:rPr>
           <w:rFonts w:ascii="Bookman Old Style" w:hAnsi="Bookman Old Style"/>
-        </w:rPr>
-      </w:pPr>
-      <w:r>
-        <w:rPr>
-          <w:rFonts w:ascii="Bookman Old Style" w:hAnsi="Bookman Old Style"/>
-          <w:b/>
-          <w:bCs/>
+          <w:highlight w:val="yellow"/>
+        </w:rPr>
+      </w:pPr>
+      <w:r>
+        <w:rPr>
+          <w:rFonts w:ascii="Bookman Old Style" w:hAnsi="Bookman Old Style"/>
+          <w:b/>
+          <w:bCs/>
+          <w:highlight w:val="yellow"/>
         </w:rPr>
         <w:t>Customer Service</w:t>
       </w:r>
       <w:r>
         <w:rPr>
           <w:rFonts w:ascii="Bookman Old Style" w:hAnsi="Bookman Old Style"/>
+          <w:highlight w:val="yellow"/>
         </w:rPr>
         <w:t>:</w:t>
       </w:r>
@@ -796,12 +799,14 @@
         <w:spacing w:after="0" w:line="240" w:lineRule="auto"/>
         <w:rPr>
           <w:rFonts w:ascii="Bookman Old Style" w:hAnsi="Bookman Old Style"/>
-          <w:lang w:val="en-US"/>
-        </w:rPr>
-      </w:pPr>
-      <w:r>
-        <w:rPr>
-          <w:rFonts w:ascii="Bookman Old Style" w:hAnsi="Bookman Old Style"/>
+          <w:highlight w:val="yellow"/>
+          <w:lang w:val="en-US"/>
+        </w:rPr>
+      </w:pPr>
+      <w:r>
+        <w:rPr>
+          <w:rFonts w:ascii="Bookman Old Style" w:hAnsi="Bookman Old Style"/>
+          <w:highlight w:val="yellow"/>
           <w:lang w:val="en-US"/>
         </w:rPr>
         <w:t>Handles user registration and authentication.</w:t>
@@ -816,12 +821,14 @@
         <w:spacing w:after="0" w:line="240" w:lineRule="auto"/>
         <w:rPr>
           <w:rFonts w:ascii="Bookman Old Style" w:hAnsi="Bookman Old Style"/>
-          <w:lang w:val="en-US"/>
-        </w:rPr>
-      </w:pPr>
-      <w:r>
-        <w:rPr>
-          <w:rFonts w:ascii="Bookman Old Style" w:hAnsi="Bookman Old Style"/>
+          <w:highlight w:val="yellow"/>
+          <w:lang w:val="en-US"/>
+        </w:rPr>
+      </w:pPr>
+      <w:r>
+        <w:rPr>
+          <w:rFonts w:ascii="Bookman Old Style" w:hAnsi="Bookman Old Style"/>
+          <w:highlight w:val="yellow"/>
           <w:lang w:val="en-US"/>
         </w:rPr>
         <w:t>Database: Stores user information and roles.</w:t>
@@ -1020,19 +1027,33 @@
         <w:spacing w:after="0" w:line="240" w:lineRule="auto"/>
         <w:rPr>
           <w:rFonts w:ascii="Bookman Old Style" w:hAnsi="Bookman Old Style"/>
-        </w:rPr>
-      </w:pPr>
-      <w:r>
-        <w:rPr>
-          <w:rFonts w:ascii="Bookman Old Style" w:hAnsi="Bookman Old Style"/>
-          <w:b/>
-          <w:bCs/>
-        </w:rPr>
-        <w:t>Payment Service</w:t>
-      </w:r>
-      <w:r>
-        <w:rPr>
-          <w:rFonts w:ascii="Bookman Old Style" w:hAnsi="Bookman Old Style"/>
+          <w:highlight w:val="yellow"/>
+        </w:rPr>
+      </w:pPr>
+      <w:proofErr w:type="spellStart"/>
+      <w:r>
+        <w:rPr>
+          <w:rFonts w:ascii="Bookman Old Style" w:hAnsi="Bookman Old Style"/>
+          <w:b/>
+          <w:bCs/>
+          <w:highlight w:val="yellow"/>
+        </w:rPr>
+        <w:t>Payment</w:t>
+      </w:r>
+      <w:proofErr w:type="spellEnd"/>
+      <w:r>
+        <w:rPr>
+          <w:rFonts w:ascii="Bookman Old Style" w:hAnsi="Bookman Old Style"/>
+          <w:b/>
+          <w:bCs/>
+          <w:highlight w:val="yellow"/>
+        </w:rPr>
+        <w:t xml:space="preserve"> Service</w:t>
+      </w:r>
+      <w:r>
+        <w:rPr>
+          <w:rFonts w:ascii="Bookman Old Style" w:hAnsi="Bookman Old Style"/>
+          <w:highlight w:val="yellow"/>
         </w:rPr>
         <w:t>:</w:t>
       </w:r>
@@ -1046,11 +1067,13 @@
         <w:spacing w:after="0" w:line="240" w:lineRule="auto"/>
         <w:rPr>
           <w:rFonts w:ascii="Bookman Old Style" w:hAnsi="Bookman Old Style"/>
-        </w:rPr>
-      </w:pPr>
-      <w:r>
-        <w:rPr>
-          <w:rFonts w:ascii="Bookman Old Style" w:hAnsi="Bookman Old Style"/>
+          <w:highlight w:val="yellow"/>
+        </w:rPr>
+      </w:pPr>
+      <w:r>
+        <w:rPr>
+          <w:rFonts w:ascii="Bookman Old Style" w:hAnsi="Bookman Old Style"/>
+          <w:highlight w:val="yellow"/>
         </w:rPr>
         <w:t>Processes payments for orders.</w:t>
       </w:r>
@@ -1064,11 +1087,13 @@
         <w:spacing w:after="0" w:line="240" w:lineRule="auto"/>
         <w:rPr>
           <w:rFonts w:ascii="Bookman Old Style" w:hAnsi="Bookman Old Style"/>
-        </w:rPr>
-      </w:pPr>
-      <w:r>
-        <w:rPr>
-          <w:rFonts w:ascii="Bookman Old Style" w:hAnsi="Bookman Old Style"/>
+          <w:highlight w:val="yellow"/>
+        </w:rPr>
+      </w:pPr>
+      <w:r>
+        <w:rPr>
+          <w:rFonts w:ascii="Bookman Old Style" w:hAnsi="Bookman Old Style"/>
+          <w:highlight w:val="yellow"/>
         </w:rPr>
         <w:t>Database: Logs payment transactions.</w:t>
       </w:r>
@@ -1082,13 +1107,41 @@
           <w:bCs/>
         </w:rPr>
       </w:pPr>
-      <w:r>
-        <w:rPr>
-          <w:rFonts w:ascii="Bookman Old Style" w:hAnsi="Bookman Old Style"/>
-          <w:b/>
-          <w:bCs/>
-        </w:rPr>
-        <w:t>Interaction Flow:</w:t>
+      <w:proofErr w:type="spellStart"/>
+      <w:r>
+        <w:rPr>
+          <w:rFonts w:ascii="Bookman Old Style" w:hAnsi="Bookman Old Style"/>
+          <w:b/>
+          <w:bCs/>
+        </w:rPr>
+        <w:t>Interaction</w:t>
+      </w:r>
+      <w:proofErr w:type="spellEnd"/>
+      <w:r>
+        <w:rPr>
+          <w:rFonts w:ascii="Bookman Old Style" w:hAnsi="Bookman Old Style"/>
+          <w:b/>
+          <w:bCs/>
+        </w:rPr>
+        <w:t xml:space="preserve"> </w:t>
+      </w:r>
+      <w:proofErr w:type="spellStart"/>
+      <w:r>
+        <w:rPr>
+          <w:rFonts w:ascii="Bookman Old Style" w:hAnsi="Bookman Old Style"/>
+          <w:b/>
+          <w:bCs/>
+        </w:rPr>
+        <w:t>Flow</w:t>
+      </w:r>
+      <w:proofErr w:type="spellEnd"/>
+      <w:r>
+        <w:rPr>
+          <w:rFonts w:ascii="Bookman Old Style" w:hAnsi="Bookman Old Style"/>
+          <w:b/>
+          <w:bCs/>
+        </w:rPr>
+        <w:t>:</w:t>
       </w:r>
     </w:p>
     <w:p>

</xml_diff>